<commit_message>
refs #184 Sitzungsprotokoll anpassen
</commit_message>
<xml_diff>
--- a/doc/02_Protokolle/2011_03_17_protokoll_06.docx
+++ b/doc/02_Protokolle/2011_03_17_protokoll_06.docx
@@ -1343,6 +1343,81 @@
           <w:ilvl w:val="0"/>
           <w:numId w:val="6"/>
         </w:numPr>
+        <w:rPr>
+          <w:lang w:val="en-GB"/>
+        </w:rPr>
+      </w:pPr>
+      <w:r>
+        <w:rPr>
+          <w:lang w:val="en-GB"/>
+        </w:rPr>
+        <w:t xml:space="preserve">Am Anfang Use Case Diagramm &amp; </w:t>
+      </w:r>
+      <w:r>
+        <w:rPr>
+          <w:lang w:val="en-GB"/>
+        </w:rPr>
+        <w:t>alle b</w:t>
+      </w:r>
+      <w:r>
+        <w:rPr>
+          <w:lang w:val="en-GB"/>
+        </w:rPr>
+        <w:t>rief Use Case</w:t>
+      </w:r>
+      <w:r>
+        <w:rPr>
+          <w:lang w:val="en-GB"/>
+        </w:rPr>
+        <w:t>s</w:t>
+      </w:r>
+      <w:r>
+        <w:rPr>
+          <w:lang w:val="en-GB"/>
+        </w:rPr>
+        <w:t>.</w:t>
+      </w:r>
+    </w:p>
+    <w:p>
+      <w:pPr>
+        <w:pStyle w:val="Listenabsatz"/>
+        <w:numPr>
+          <w:ilvl w:val="0"/>
+          <w:numId w:val="6"/>
+        </w:numPr>
+        <w:rPr>
+          <w:lang w:val="en-GB"/>
+        </w:rPr>
+      </w:pPr>
+      <w:r>
+        <w:rPr>
+          <w:lang w:val="en-GB"/>
+        </w:rPr>
+        <w:t>Alle Use Cases als fully dressed</w:t>
+      </w:r>
+    </w:p>
+    <w:p>
+      <w:pPr>
+        <w:pStyle w:val="Listenabsatz"/>
+        <w:numPr>
+          <w:ilvl w:val="0"/>
+          <w:numId w:val="6"/>
+        </w:numPr>
+      </w:pPr>
+      <w:r>
+        <w:t xml:space="preserve">Es können Anforderungsspezifikationen aufgelistet </w:t>
+      </w:r>
+      <w:r>
+        <w:t>werden, die später nicht ausgeführt werden.</w:t>
+      </w:r>
+    </w:p>
+    <w:p>
+      <w:pPr>
+        <w:pStyle w:val="Listenabsatz"/>
+        <w:numPr>
+          <w:ilvl w:val="0"/>
+          <w:numId w:val="6"/>
+        </w:numPr>
       </w:pPr>
       <w:r>
         <w:t>UC1: Referenz auf UC5</w:t>
@@ -1384,6 +1459,7 @@
         </w:numPr>
       </w:pPr>
       <w:r>
+        <w:lastRenderedPageBreak/>
         <w:t>UC1: „System erfasst Endzeit und GPS-Koordinaten“</w:t>
       </w:r>
       <w:r>
@@ -1423,11 +1499,8 @@
         </w:numPr>
       </w:pPr>
       <w:r>
-        <w:lastRenderedPageBreak/>
         <w:t>UC1: Bei 5a/5b nur noch Bemerkung siehe 3a/3b</w:t>
       </w:r>
-      <w:bookmarkStart w:id="5" w:name="_GoBack"/>
-      <w:bookmarkEnd w:id="5"/>
     </w:p>
     <w:p>
       <w:pPr>
@@ -1460,21 +1533,21 @@
       <w:pPr>
         <w:pStyle w:val="berschrift1"/>
       </w:pPr>
-      <w:bookmarkStart w:id="6" w:name="_Toc287347235"/>
+      <w:bookmarkStart w:id="5" w:name="_Toc287347235"/>
       <w:r>
         <w:t>Aufgabenverteilung</w:t>
       </w:r>
-      <w:bookmarkEnd w:id="6"/>
+      <w:bookmarkEnd w:id="5"/>
     </w:p>
     <w:p>
       <w:pPr>
         <w:pStyle w:val="berschrift2"/>
       </w:pPr>
-      <w:bookmarkStart w:id="7" w:name="_Toc287347236"/>
+      <w:bookmarkStart w:id="6" w:name="_Toc287347236"/>
       <w:r>
         <w:t>Elmer Lukas</w:t>
       </w:r>
-      <w:bookmarkEnd w:id="7"/>
+      <w:bookmarkEnd w:id="6"/>
     </w:p>
     <w:p>
       <w:pPr>
@@ -1485,18 +1558,8 @@
         </w:numPr>
       </w:pPr>
       <w:r>
-        <w:t>Lorem ipsum</w:t>
+        <w:t>Use Case Übersicht</w:t>
       </w:r>
-    </w:p>
-    <w:p>
-      <w:pPr>
-        <w:pStyle w:val="berschrift2"/>
-      </w:pPr>
-      <w:bookmarkStart w:id="8" w:name="_Toc287347237"/>
-      <w:r>
-        <w:t>Heidt Christina</w:t>
-      </w:r>
-      <w:bookmarkEnd w:id="8"/>
     </w:p>
     <w:p>
       <w:pPr>
@@ -1507,18 +1570,18 @@
         </w:numPr>
       </w:pPr>
       <w:r>
-        <w:t>Lorem ipsum</w:t>
+        <w:t>Domain Model</w:t>
       </w:r>
     </w:p>
     <w:p>
       <w:pPr>
         <w:pStyle w:val="berschrift2"/>
       </w:pPr>
-      <w:bookmarkStart w:id="9" w:name="_Toc287347238"/>
+      <w:bookmarkStart w:id="7" w:name="_Toc287347237"/>
       <w:r>
-        <w:t>Steiner Diego</w:t>
+        <w:t>Heidt Christina</w:t>
       </w:r>
-      <w:bookmarkEnd w:id="9"/>
+      <w:bookmarkEnd w:id="7"/>
     </w:p>
     <w:p>
       <w:pPr>
@@ -1529,18 +1592,18 @@
         </w:numPr>
       </w:pPr>
       <w:r>
-        <w:t>Lorem ipsum</w:t>
+        <w:t>Domain Model</w:t>
       </w:r>
     </w:p>
     <w:p>
       <w:pPr>
         <w:pStyle w:val="berschrift2"/>
       </w:pPr>
-      <w:bookmarkStart w:id="10" w:name="_Toc287347239"/>
+      <w:bookmarkStart w:id="8" w:name="_Toc287347238"/>
       <w:r>
-        <w:t>Treichler Delia</w:t>
+        <w:t>Steiner Diego</w:t>
       </w:r>
-      <w:bookmarkEnd w:id="10"/>
+      <w:bookmarkEnd w:id="8"/>
     </w:p>
     <w:p>
       <w:pPr>
@@ -1551,18 +1614,8 @@
         </w:numPr>
       </w:pPr>
       <w:r>
-        <w:t>Lorem ipsum</w:t>
+        <w:t>SSD</w:t>
       </w:r>
-    </w:p>
-    <w:p>
-      <w:pPr>
-        <w:pStyle w:val="berschrift2"/>
-      </w:pPr>
-      <w:bookmarkStart w:id="11" w:name="_Toc287347240"/>
-      <w:r>
-        <w:t>Waltenspül Remo</w:t>
-      </w:r>
-      <w:bookmarkEnd w:id="11"/>
     </w:p>
     <w:p>
       <w:pPr>
@@ -1573,8 +1626,66 @@
         </w:numPr>
       </w:pPr>
       <w:r>
-        <w:t>Lorem ipsum</w:t>
+        <w:t>Review Anforderungsspezifikationen</w:t>
       </w:r>
+    </w:p>
+    <w:p>
+      <w:pPr>
+        <w:pStyle w:val="berschrift2"/>
+      </w:pPr>
+      <w:bookmarkStart w:id="9" w:name="_Toc287347239"/>
+      <w:r>
+        <w:t>Treichler Delia</w:t>
+      </w:r>
+      <w:bookmarkEnd w:id="9"/>
+    </w:p>
+    <w:p>
+      <w:pPr>
+        <w:pStyle w:val="Listenabsatz"/>
+        <w:numPr>
+          <w:ilvl w:val="0"/>
+          <w:numId w:val="5"/>
+        </w:numPr>
+      </w:pPr>
+      <w:r>
+        <w:t>Operation Contracts</w:t>
+      </w:r>
+    </w:p>
+    <w:p>
+      <w:pPr>
+        <w:pStyle w:val="berschrift2"/>
+      </w:pPr>
+      <w:bookmarkStart w:id="10" w:name="_Toc287347240"/>
+      <w:r>
+        <w:t>Waltenspül Remo</w:t>
+      </w:r>
+      <w:bookmarkEnd w:id="10"/>
+    </w:p>
+    <w:p>
+      <w:pPr>
+        <w:pStyle w:val="Listenabsatz"/>
+        <w:numPr>
+          <w:ilvl w:val="0"/>
+          <w:numId w:val="5"/>
+        </w:numPr>
+      </w:pPr>
+      <w:r>
+        <w:t>SSD</w:t>
+      </w:r>
+    </w:p>
+    <w:p>
+      <w:pPr>
+        <w:pStyle w:val="Listenabsatz"/>
+        <w:numPr>
+          <w:ilvl w:val="0"/>
+          <w:numId w:val="5"/>
+        </w:numPr>
+      </w:pPr>
+      <w:r>
+        <w:t>Klassenspezifikationen</w:t>
+      </w:r>
+      <w:bookmarkStart w:id="11" w:name="_GoBack"/>
+      <w:bookmarkEnd w:id="11"/>
     </w:p>
     <w:sectPr>
       <w:headerReference w:type="default" r:id="rId9"/>
@@ -1730,7 +1841,7 @@
         <w:noProof/>
         <w:lang w:val="de-DE"/>
       </w:rPr>
-      <w:t>1</w:t>
+      <w:t>2</w:t>
     </w:r>
     <w:r>
       <w:rPr>
@@ -5714,7 +5825,7 @@
 </file>
 
 <file path=customXml/itemProps1.xml><?xml version="1.0" encoding="utf-8"?>
-<ds:datastoreItem xmlns:ds="http://schemas.openxmlformats.org/officeDocument/2006/customXml" ds:itemID="{D2A6B060-B203-469C-B8AA-CCC2BEF2FBA3}">
+<ds:datastoreItem xmlns:ds="http://schemas.openxmlformats.org/officeDocument/2006/customXml" ds:itemID="{EDE1737B-6AC0-44F1-9ABE-504331155D19}">
   <ds:schemaRefs>
     <ds:schemaRef ds:uri="http://schemas.openxmlformats.org/officeDocument/2006/bibliography"/>
   </ds:schemaRefs>

</xml_diff>

<commit_message>
refs #184 Kleine Rechtschreibefehler
</commit_message>
<xml_diff>
--- a/doc/02_Protokolle/2011_03_17_protokoll_06.docx
+++ b/doc/02_Protokolle/2011_03_17_protokoll_06.docx
@@ -1239,11 +1239,33 @@
       <w:bookmarkEnd w:id="3"/>
     </w:p>
     <w:p>
-      <w:r>
-        <w:t>UC mit Herrn Rudin besprechen</w:t>
+      <w:pPr>
+        <w:pStyle w:val="Listenabsatz"/>
+        <w:numPr>
+          <w:ilvl w:val="0"/>
+          <w:numId w:val="7"/>
+        </w:numPr>
+      </w:pPr>
+      <w:r>
+        <w:t xml:space="preserve">UC mit Herrn </w:t>
+      </w:r>
+      <w:proofErr w:type="spellStart"/>
+      <w:r>
+        <w:t>Rudin</w:t>
+      </w:r>
+      <w:proofErr w:type="spellEnd"/>
+      <w:r>
+        <w:t xml:space="preserve"> besprechen</w:t>
       </w:r>
     </w:p>
     <w:p>
+      <w:pPr>
+        <w:pStyle w:val="Listenabsatz"/>
+        <w:numPr>
+          <w:ilvl w:val="0"/>
+          <w:numId w:val="7"/>
+        </w:numPr>
+      </w:pPr>
       <w:r>
         <w:t>Weitere Arbeitsaufteilung</w:t>
       </w:r>
@@ -1291,7 +1313,15 @@
         </w:numPr>
       </w:pPr>
       <w:r>
-        <w:t>In Use Case Kundenname und Adresse als einheitliches Objekt behandeln</w:t>
+        <w:t xml:space="preserve">In </w:t>
+      </w:r>
+      <w:proofErr w:type="spellStart"/>
+      <w:r>
+        <w:t>Use</w:t>
+      </w:r>
+      <w:proofErr w:type="spellEnd"/>
+      <w:r>
+        <w:t xml:space="preserve"> Case Kundenname und Adresse als einheitliches Objekt behandeln</w:t>
       </w:r>
     </w:p>
     <w:p>
@@ -1303,10 +1333,42 @@
         </w:numPr>
       </w:pPr>
       <w:r>
-        <w:t>Anstatt include von „UC5: Benutzer autentifizieren“</w:t>
-      </w:r>
-      <w:r>
-        <w:t xml:space="preserve"> diesen in Precondition angeben und Use Case mit Aussendienstmitarbeiter und Sekretärin verbinden.</w:t>
+        <w:t xml:space="preserve">Anstatt </w:t>
+      </w:r>
+      <w:proofErr w:type="spellStart"/>
+      <w:r>
+        <w:t>include</w:t>
+      </w:r>
+      <w:proofErr w:type="spellEnd"/>
+      <w:r>
+        <w:t xml:space="preserve"> von „UC5: Benutzer </w:t>
+      </w:r>
+      <w:proofErr w:type="spellStart"/>
+      <w:r>
+        <w:t>autentifizieren</w:t>
+      </w:r>
+      <w:proofErr w:type="spellEnd"/>
+      <w:r>
+        <w:t>“</w:t>
+      </w:r>
+      <w:r>
+        <w:t xml:space="preserve"> diesen in </w:t>
+      </w:r>
+      <w:proofErr w:type="spellStart"/>
+      <w:r>
+        <w:t>Precondition</w:t>
+      </w:r>
+      <w:proofErr w:type="spellEnd"/>
+      <w:r>
+        <w:t xml:space="preserve"> angeben und </w:t>
+      </w:r>
+      <w:proofErr w:type="spellStart"/>
+      <w:r>
+        <w:t>Use</w:t>
+      </w:r>
+      <w:proofErr w:type="spellEnd"/>
+      <w:r>
+        <w:t xml:space="preserve"> Case mit Aussendienstmitarbeiter und Sekretärin verbinden.</w:t>
       </w:r>
     </w:p>
     <w:p>
@@ -1317,8 +1379,13 @@
           <w:numId w:val="6"/>
         </w:numPr>
       </w:pPr>
-      <w:r>
-        <w:t>Use Cases und Anforderungsspezifikationen trennen</w:t>
+      <w:proofErr w:type="spellStart"/>
+      <w:r>
+        <w:t>Use</w:t>
+      </w:r>
+      <w:proofErr w:type="spellEnd"/>
+      <w:r>
+        <w:t xml:space="preserve"> Cases und Anforderungsspezifikationen trennen</w:t>
       </w:r>
     </w:p>
     <w:p>
@@ -1333,7 +1400,18 @@
         <w:t>Optionale Feat</w:t>
       </w:r>
       <w:r>
-        <w:t xml:space="preserve">ures können in der Extended </w:t>
+        <w:t xml:space="preserve">ures können </w:t>
+      </w:r>
+      <w:r>
+        <w:t xml:space="preserve">im Abschnitt </w:t>
+      </w:r>
+      <w:proofErr w:type="spellStart"/>
+      <w:r>
+        <w:t>Extensions</w:t>
+      </w:r>
+      <w:proofErr w:type="spellEnd"/>
+      <w:r>
+        <w:t xml:space="preserve"> definiert werden.</w:t>
       </w:r>
     </w:p>
     <w:p>
@@ -1351,13 +1429,49 @@
         <w:rPr>
           <w:lang w:val="en-GB"/>
         </w:rPr>
-        <w:t xml:space="preserve">Am Anfang Use Case Diagramm &amp; </w:t>
-      </w:r>
+        <w:t xml:space="preserve">Am </w:t>
+      </w:r>
+      <w:proofErr w:type="spellStart"/>
       <w:r>
         <w:rPr>
           <w:lang w:val="en-GB"/>
         </w:rPr>
-        <w:t>alle b</w:t>
+        <w:t>Anfang</w:t>
+      </w:r>
+      <w:proofErr w:type="spellEnd"/>
+      <w:r>
+        <w:rPr>
+          <w:lang w:val="en-GB"/>
+        </w:rPr>
+        <w:t xml:space="preserve"> Use Case </w:t>
+      </w:r>
+      <w:proofErr w:type="spellStart"/>
+      <w:r>
+        <w:rPr>
+          <w:lang w:val="en-GB"/>
+        </w:rPr>
+        <w:t>Diagramm</w:t>
+      </w:r>
+      <w:proofErr w:type="spellEnd"/>
+      <w:r>
+        <w:rPr>
+          <w:lang w:val="en-GB"/>
+        </w:rPr>
+        <w:t xml:space="preserve"> &amp; </w:t>
+      </w:r>
+      <w:proofErr w:type="spellStart"/>
+      <w:r>
+        <w:rPr>
+          <w:lang w:val="en-GB"/>
+        </w:rPr>
+        <w:t>alle</w:t>
+      </w:r>
+      <w:proofErr w:type="spellEnd"/>
+      <w:r>
+        <w:rPr>
+          <w:lang w:val="en-GB"/>
+        </w:rPr>
+        <w:t xml:space="preserve"> b</w:t>
       </w:r>
       <w:r>
         <w:rPr>
@@ -1389,11 +1503,33 @@
           <w:lang w:val="en-GB"/>
         </w:rPr>
       </w:pPr>
+      <w:proofErr w:type="spellStart"/>
       <w:r>
         <w:rPr>
           <w:lang w:val="en-GB"/>
         </w:rPr>
-        <w:t>Alle Use Cases als fully dressed</w:t>
+        <w:t>Alle</w:t>
+      </w:r>
+      <w:proofErr w:type="spellEnd"/>
+      <w:r>
+        <w:rPr>
+          <w:lang w:val="en-GB"/>
+        </w:rPr>
+        <w:t xml:space="preserve"> Use Cases </w:t>
+      </w:r>
+      <w:proofErr w:type="spellStart"/>
+      <w:r>
+        <w:rPr>
+          <w:lang w:val="en-GB"/>
+        </w:rPr>
+        <w:t>als</w:t>
+      </w:r>
+      <w:proofErr w:type="spellEnd"/>
+      <w:r>
+        <w:rPr>
+          <w:lang w:val="en-GB"/>
+        </w:rPr>
+        <w:t xml:space="preserve"> fully dressed</w:t>
       </w:r>
     </w:p>
     <w:p>
@@ -1459,7 +1595,6 @@
         </w:numPr>
       </w:pPr>
       <w:r>
-        <w:lastRenderedPageBreak/>
         <w:t>UC1: „System erfasst Endzeit und GPS-Koordinaten“</w:t>
       </w:r>
       <w:r>
@@ -1475,7 +1610,15 @@
         </w:numPr>
       </w:pPr>
       <w:r>
-        <w:t>UC1: Bei Extensions Systemreaktion nicht noch einmal aufschreiben.</w:t>
+        <w:t xml:space="preserve">UC1: Bei </w:t>
+      </w:r>
+      <w:proofErr w:type="spellStart"/>
+      <w:r>
+        <w:t>Extensions</w:t>
+      </w:r>
+      <w:proofErr w:type="spellEnd"/>
+      <w:r>
+        <w:t xml:space="preserve"> Systemreaktion nicht noch einmal aufschreiben.</w:t>
       </w:r>
     </w:p>
     <w:p>
@@ -1511,7 +1654,15 @@
         </w:numPr>
       </w:pPr>
       <w:r>
-        <w:t>Übereinstimmung Namen Domainmodel und Use Cases.</w:t>
+        <w:t xml:space="preserve">Übereinstimmung Namen Domainmodel und </w:t>
+      </w:r>
+      <w:proofErr w:type="spellStart"/>
+      <w:r>
+        <w:t>Use</w:t>
+      </w:r>
+      <w:proofErr w:type="spellEnd"/>
+      <w:r>
+        <w:t xml:space="preserve"> Cases.</w:t>
       </w:r>
     </w:p>
     <w:p>
@@ -1557,8 +1708,13 @@
           <w:numId w:val="5"/>
         </w:numPr>
       </w:pPr>
-      <w:r>
-        <w:t>Use Case Übersicht</w:t>
+      <w:proofErr w:type="spellStart"/>
+      <w:r>
+        <w:t>Use</w:t>
+      </w:r>
+      <w:proofErr w:type="spellEnd"/>
+      <w:r>
+        <w:t xml:space="preserve"> Case Übersicht</w:t>
       </w:r>
     </w:p>
     <w:p>
@@ -1592,20 +1748,23 @@
         </w:numPr>
       </w:pPr>
       <w:r>
-        <w:t>Operation Contracts</w:t>
-      </w:r>
-      <w:bookmarkStart w:id="8" w:name="_GoBack"/>
-      <w:bookmarkEnd w:id="8"/>
+        <w:t xml:space="preserve">Operation </w:t>
+      </w:r>
+      <w:proofErr w:type="spellStart"/>
+      <w:r>
+        <w:t>Contracts</w:t>
+      </w:r>
+      <w:proofErr w:type="spellEnd"/>
     </w:p>
     <w:p>
       <w:pPr>
         <w:pStyle w:val="berschrift2"/>
       </w:pPr>
-      <w:bookmarkStart w:id="9" w:name="_Toc287347238"/>
+      <w:bookmarkStart w:id="8" w:name="_Toc287347238"/>
       <w:r>
         <w:t>Steiner Diego</w:t>
       </w:r>
-      <w:bookmarkEnd w:id="9"/>
+      <w:bookmarkEnd w:id="8"/>
     </w:p>
     <w:p>
       <w:pPr>
@@ -1635,11 +1794,16 @@
       <w:pPr>
         <w:pStyle w:val="berschrift2"/>
       </w:pPr>
-      <w:bookmarkStart w:id="10" w:name="_Toc287347239"/>
-      <w:r>
-        <w:t>Treichler Delia</w:t>
-      </w:r>
-      <w:bookmarkEnd w:id="10"/>
+      <w:bookmarkStart w:id="9" w:name="_Toc287347239"/>
+      <w:proofErr w:type="spellStart"/>
+      <w:r>
+        <w:t>Treichler</w:t>
+      </w:r>
+      <w:proofErr w:type="spellEnd"/>
+      <w:r>
+        <w:t xml:space="preserve"> Delia</w:t>
+      </w:r>
+      <w:bookmarkEnd w:id="9"/>
     </w:p>
     <w:p>
       <w:pPr>
@@ -1650,18 +1814,23 @@
         </w:numPr>
       </w:pPr>
       <w:r>
-        <w:t>Operation Contracts</w:t>
-      </w:r>
+        <w:t xml:space="preserve">Operation </w:t>
+      </w:r>
+      <w:proofErr w:type="spellStart"/>
+      <w:r>
+        <w:t>Contracts</w:t>
+      </w:r>
+      <w:proofErr w:type="spellEnd"/>
     </w:p>
     <w:p>
       <w:pPr>
         <w:pStyle w:val="berschrift2"/>
       </w:pPr>
-      <w:bookmarkStart w:id="11" w:name="_Toc287347240"/>
+      <w:bookmarkStart w:id="10" w:name="_Toc287347240"/>
       <w:r>
         <w:t>Waltenspül Remo</w:t>
       </w:r>
-      <w:bookmarkEnd w:id="11"/>
+      <w:bookmarkEnd w:id="10"/>
     </w:p>
     <w:p>
       <w:pPr>
@@ -1671,6 +1840,7 @@
           <w:numId w:val="5"/>
         </w:numPr>
       </w:pPr>
+      <w:bookmarkStart w:id="11" w:name="_GoBack"/>
       <w:r>
         <w:t>SSD</w:t>
       </w:r>
@@ -1686,10 +1856,11 @@
       <w:r>
         <w:t>Klassenspezifikationen</w:t>
       </w:r>
+      <w:bookmarkEnd w:id="11"/>
     </w:p>
     <w:sectPr>
-      <w:headerReference w:type="default" r:id="rId9"/>
-      <w:footerReference w:type="default" r:id="rId10"/>
+      <w:headerReference w:type="default" r:id="rId10"/>
+      <w:footerReference w:type="default" r:id="rId11"/>
       <w:pgSz w:w="11906" w:h="16838"/>
       <w:pgMar w:top="1417" w:right="1417" w:bottom="1134" w:left="1417" w:header="708" w:footer="708" w:gutter="0"/>
       <w:cols w:space="708"/>
@@ -1721,6 +1892,13 @@
       </w:r>
     </w:p>
   </w:endnote>
+  <w:endnote w:type="continuationNotice" w:id="1">
+    <w:p>
+      <w:pPr>
+        <w:spacing w:after="0"/>
+      </w:pPr>
+    </w:p>
+  </w:endnote>
 </w:endnotes>
 </file>
 
@@ -1911,6 +2089,13 @@
       <w:r>
         <w:continuationSeparator/>
       </w:r>
+    </w:p>
+  </w:footnote>
+  <w:footnote w:type="continuationNotice" w:id="1">
+    <w:p>
+      <w:pPr>
+        <w:spacing w:after="0"/>
+      </w:pPr>
     </w:p>
   </w:footnote>
 </w:footnotes>
@@ -2301,6 +2486,119 @@
     </w:lvl>
   </w:abstractNum>
   <w:abstractNum w:abstractNumId="3">
+    <w:nsid w:val="2F377CD4"/>
+    <w:multiLevelType w:val="hybridMultilevel"/>
+    <w:tmpl w:val="290CFB9C"/>
+    <w:lvl w:ilvl="0" w:tplc="08070001">
+      <w:start w:val="1"/>
+      <w:numFmt w:val="bullet"/>
+      <w:lvlText w:val=""/>
+      <w:lvlJc w:val="left"/>
+      <w:pPr>
+        <w:ind w:left="720" w:hanging="360"/>
+      </w:pPr>
+      <w:rPr>
+        <w:rFonts w:ascii="Symbol" w:hAnsi="Symbol" w:hint="default"/>
+      </w:rPr>
+    </w:lvl>
+    <w:lvl w:ilvl="1" w:tplc="08070003" w:tentative="1">
+      <w:start w:val="1"/>
+      <w:numFmt w:val="bullet"/>
+      <w:lvlText w:val="o"/>
+      <w:lvlJc w:val="left"/>
+      <w:pPr>
+        <w:ind w:left="1440" w:hanging="360"/>
+      </w:pPr>
+      <w:rPr>
+        <w:rFonts w:ascii="Courier New" w:hAnsi="Courier New" w:cs="Courier New" w:hint="default"/>
+      </w:rPr>
+    </w:lvl>
+    <w:lvl w:ilvl="2" w:tplc="08070005" w:tentative="1">
+      <w:start w:val="1"/>
+      <w:numFmt w:val="bullet"/>
+      <w:lvlText w:val=""/>
+      <w:lvlJc w:val="left"/>
+      <w:pPr>
+        <w:ind w:left="2160" w:hanging="360"/>
+      </w:pPr>
+      <w:rPr>
+        <w:rFonts w:ascii="Wingdings" w:hAnsi="Wingdings" w:hint="default"/>
+      </w:rPr>
+    </w:lvl>
+    <w:lvl w:ilvl="3" w:tplc="08070001" w:tentative="1">
+      <w:start w:val="1"/>
+      <w:numFmt w:val="bullet"/>
+      <w:lvlText w:val=""/>
+      <w:lvlJc w:val="left"/>
+      <w:pPr>
+        <w:ind w:left="2880" w:hanging="360"/>
+      </w:pPr>
+      <w:rPr>
+        <w:rFonts w:ascii="Symbol" w:hAnsi="Symbol" w:hint="default"/>
+      </w:rPr>
+    </w:lvl>
+    <w:lvl w:ilvl="4" w:tplc="08070003" w:tentative="1">
+      <w:start w:val="1"/>
+      <w:numFmt w:val="bullet"/>
+      <w:lvlText w:val="o"/>
+      <w:lvlJc w:val="left"/>
+      <w:pPr>
+        <w:ind w:left="3600" w:hanging="360"/>
+      </w:pPr>
+      <w:rPr>
+        <w:rFonts w:ascii="Courier New" w:hAnsi="Courier New" w:cs="Courier New" w:hint="default"/>
+      </w:rPr>
+    </w:lvl>
+    <w:lvl w:ilvl="5" w:tplc="08070005" w:tentative="1">
+      <w:start w:val="1"/>
+      <w:numFmt w:val="bullet"/>
+      <w:lvlText w:val=""/>
+      <w:lvlJc w:val="left"/>
+      <w:pPr>
+        <w:ind w:left="4320" w:hanging="360"/>
+      </w:pPr>
+      <w:rPr>
+        <w:rFonts w:ascii="Wingdings" w:hAnsi="Wingdings" w:hint="default"/>
+      </w:rPr>
+    </w:lvl>
+    <w:lvl w:ilvl="6" w:tplc="08070001" w:tentative="1">
+      <w:start w:val="1"/>
+      <w:numFmt w:val="bullet"/>
+      <w:lvlText w:val=""/>
+      <w:lvlJc w:val="left"/>
+      <w:pPr>
+        <w:ind w:left="5040" w:hanging="360"/>
+      </w:pPr>
+      <w:rPr>
+        <w:rFonts w:ascii="Symbol" w:hAnsi="Symbol" w:hint="default"/>
+      </w:rPr>
+    </w:lvl>
+    <w:lvl w:ilvl="7" w:tplc="08070003" w:tentative="1">
+      <w:start w:val="1"/>
+      <w:numFmt w:val="bullet"/>
+      <w:lvlText w:val="o"/>
+      <w:lvlJc w:val="left"/>
+      <w:pPr>
+        <w:ind w:left="5760" w:hanging="360"/>
+      </w:pPr>
+      <w:rPr>
+        <w:rFonts w:ascii="Courier New" w:hAnsi="Courier New" w:cs="Courier New" w:hint="default"/>
+      </w:rPr>
+    </w:lvl>
+    <w:lvl w:ilvl="8" w:tplc="08070005" w:tentative="1">
+      <w:start w:val="1"/>
+      <w:numFmt w:val="bullet"/>
+      <w:lvlText w:val=""/>
+      <w:lvlJc w:val="left"/>
+      <w:pPr>
+        <w:ind w:left="6480" w:hanging="360"/>
+      </w:pPr>
+      <w:rPr>
+        <w:rFonts w:ascii="Wingdings" w:hAnsi="Wingdings" w:hint="default"/>
+      </w:rPr>
+    </w:lvl>
+  </w:abstractNum>
+  <w:abstractNum w:abstractNumId="4">
     <w:nsid w:val="45C66E52"/>
     <w:multiLevelType w:val="multilevel"/>
     <w:tmpl w:val="08070025"/>
@@ -2395,7 +2693,7 @@
       </w:pPr>
     </w:lvl>
   </w:abstractNum>
-  <w:abstractNum w:abstractNumId="4">
+  <w:abstractNum w:abstractNumId="5">
     <w:nsid w:val="6BC0634B"/>
     <w:multiLevelType w:val="multilevel"/>
     <w:tmpl w:val="0807001F"/>
@@ -2481,7 +2779,7 @@
       </w:pPr>
     </w:lvl>
   </w:abstractNum>
-  <w:abstractNum w:abstractNumId="5">
+  <w:abstractNum w:abstractNumId="6">
     <w:nsid w:val="718C6784"/>
     <w:multiLevelType w:val="hybridMultilevel"/>
     <w:tmpl w:val="A7EA6CB8"/>
@@ -2601,16 +2899,19 @@
     <w:abstractNumId w:val="0"/>
   </w:num>
   <w:num w:numId="3">
+    <w:abstractNumId w:val="5"/>
+  </w:num>
+  <w:num w:numId="4">
     <w:abstractNumId w:val="4"/>
   </w:num>
-  <w:num w:numId="4">
-    <w:abstractNumId w:val="3"/>
-  </w:num>
   <w:num w:numId="5">
-    <w:abstractNumId w:val="5"/>
+    <w:abstractNumId w:val="6"/>
   </w:num>
   <w:num w:numId="6">
     <w:abstractNumId w:val="2"/>
+  </w:num>
+  <w:num w:numId="7">
+    <w:abstractNumId w:val="3"/>
   </w:num>
 </w:numbering>
 </file>
@@ -4072,6 +4373,20 @@
       <w:szCs w:val="20"/>
     </w:rPr>
   </w:style>
+  <w:style w:type="paragraph" w:styleId="berarbeitung">
+    <w:name w:val="Revision"/>
+    <w:hidden/>
+    <w:uiPriority w:val="99"/>
+    <w:semiHidden/>
+    <w:rsid w:val="00066C94"/>
+    <w:pPr>
+      <w:spacing w:after="0"/>
+    </w:pPr>
+    <w:rPr>
+      <w:sz w:val="20"/>
+      <w:szCs w:val="20"/>
+    </w:rPr>
+  </w:style>
 </w:styles>
 </file>
 
@@ -5527,6 +5842,20 @@
     <w:link w:val="Fuzeile"/>
     <w:uiPriority w:val="99"/>
     <w:rsid w:val="008F2373"/>
+    <w:rPr>
+      <w:sz w:val="20"/>
+      <w:szCs w:val="20"/>
+    </w:rPr>
+  </w:style>
+  <w:style w:type="paragraph" w:styleId="berarbeitung">
+    <w:name w:val="Revision"/>
+    <w:hidden/>
+    <w:uiPriority w:val="99"/>
+    <w:semiHidden/>
+    <w:rsid w:val="00066C94"/>
+    <w:pPr>
+      <w:spacing w:after="0"/>
+    </w:pPr>
     <w:rPr>
       <w:sz w:val="20"/>
       <w:szCs w:val="20"/>
@@ -5824,8 +6153,20 @@
 <b:Sources xmlns:b="http://schemas.openxmlformats.org/officeDocument/2006/bibliography" xmlns="http://schemas.openxmlformats.org/officeDocument/2006/bibliography" SelectedStyle="\APA.XSL" StyleName="APA"/>
 </file>
 
+<file path=customXml/item2.xml><?xml version="1.0" encoding="utf-8"?>
+<b:Sources xmlns:b="http://schemas.openxmlformats.org/officeDocument/2006/bibliography" xmlns="http://schemas.openxmlformats.org/officeDocument/2006/bibliography" SelectedStyle="\APA.XSL" StyleName="APA"/>
+</file>
+
 <file path=customXml/itemProps1.xml><?xml version="1.0" encoding="utf-8"?>
-<ds:datastoreItem xmlns:ds="http://schemas.openxmlformats.org/officeDocument/2006/customXml" ds:itemID="{CDE1AD0B-1560-402A-AAD2-6BAE7BCD8EBA}">
+<ds:datastoreItem xmlns:ds="http://schemas.openxmlformats.org/officeDocument/2006/customXml" ds:itemID="{A1BA138E-3FE4-4D28-ADA6-BB81D9AF2E01}">
+  <ds:schemaRefs>
+    <ds:schemaRef ds:uri="http://schemas.openxmlformats.org/officeDocument/2006/bibliography"/>
+  </ds:schemaRefs>
+</ds:datastoreItem>
+</file>
+
+<file path=customXml/itemProps2.xml><?xml version="1.0" encoding="utf-8"?>
+<ds:datastoreItem xmlns:ds="http://schemas.openxmlformats.org/officeDocument/2006/customXml" ds:itemID="{004F6A49-4EBD-4344-97C7-24E43B9297CB}">
   <ds:schemaRefs>
     <ds:schemaRef ds:uri="http://schemas.openxmlformats.org/officeDocument/2006/bibliography"/>
   </ds:schemaRefs>

</xml_diff>